<commit_message>
change missing values imputation
</commit_message>
<xml_diff>
--- a/Izvestaj.docx
+++ b/Izvestaj.docx
@@ -3397,7 +3397,31 @@
           <w:sz w:val="24"/>
           <w:szCs w:val="24"/>
         </w:rPr>
-        <w:t>. Nedostajuće vrednosti zamenjene su srednjom vrednošću za taj parametar, a duplikati</w:t>
+        <w:t>. Nedostajuće vrednosti</w:t>
+      </w:r>
+      <w:r>
+        <w:rPr>
+          <w:rFonts w:ascii="Times New Roman" w:hAnsi="Times New Roman" w:cs="Times New Roman"/>
+          <w:sz w:val="24"/>
+          <w:szCs w:val="24"/>
+        </w:rPr>
+        <w:t xml:space="preserve"> su</w:t>
+      </w:r>
+      <w:r>
+        <w:rPr>
+          <w:rFonts w:ascii="Times New Roman" w:hAnsi="Times New Roman" w:cs="Times New Roman"/>
+          <w:sz w:val="24"/>
+          <w:szCs w:val="24"/>
+        </w:rPr>
+        <w:t xml:space="preserve"> zamenjene primenom linearne interpolacije</w:t>
+      </w:r>
+      <w:r>
+        <w:rPr>
+          <w:rFonts w:ascii="Times New Roman" w:hAnsi="Times New Roman" w:cs="Times New Roman"/>
+          <w:sz w:val="24"/>
+          <w:szCs w:val="24"/>
+        </w:rPr>
+        <w:t xml:space="preserve"> za taj parametar, a duplikati</w:t>
       </w:r>
       <w:r>
         <w:rPr>
@@ -4731,10 +4755,69 @@
         <w:jc w:val="both"/>
         <w:rPr>
           <w:rFonts w:ascii="Times New Roman" w:hAnsi="Times New Roman" w:cs="Times New Roman"/>
-          <w:sz w:val="24"/>
-          <w:szCs w:val="24"/>
-        </w:rPr>
-      </w:pPr>
+          <w:color w:val="FF0000"/>
+          <w:sz w:val="24"/>
+          <w:szCs w:val="24"/>
+        </w:rPr>
+      </w:pPr>
+      <w:r>
+        <w:rPr>
+          <w:rFonts w:ascii="Times New Roman" w:hAnsi="Times New Roman" w:cs="Times New Roman"/>
+          <w:noProof/>
+          <w:sz w:val="24"/>
+          <w:szCs w:val="24"/>
+          <w:lang w:eastAsia="sr-Latn-RS"/>
+        </w:rPr>
+        <w:drawing>
+          <wp:anchor distT="0" distB="0" distL="114300" distR="114300" simplePos="0" relativeHeight="251702272" behindDoc="0" locked="0" layoutInCell="1" allowOverlap="1" wp14:anchorId="7BAC07CA" wp14:editId="11B3DB61">
+            <wp:simplePos x="0" y="0"/>
+            <wp:positionH relativeFrom="margin">
+              <wp:align>right</wp:align>
+            </wp:positionH>
+            <wp:positionV relativeFrom="paragraph">
+              <wp:posOffset>1499235</wp:posOffset>
+            </wp:positionV>
+            <wp:extent cx="5760720" cy="1097915"/>
+            <wp:effectExtent l="0" t="0" r="0" b="6985"/>
+            <wp:wrapTopAndBottom/>
+            <wp:docPr id="7" name="Picture 7"/>
+            <wp:cNvGraphicFramePr>
+              <a:graphicFrameLocks xmlns:a="http://schemas.openxmlformats.org/drawingml/2006/main" noChangeAspect="1"/>
+            </wp:cNvGraphicFramePr>
+            <a:graphic xmlns:a="http://schemas.openxmlformats.org/drawingml/2006/main">
+              <a:graphicData uri="http://schemas.openxmlformats.org/drawingml/2006/picture">
+                <pic:pic xmlns:pic="http://schemas.openxmlformats.org/drawingml/2006/picture">
+                  <pic:nvPicPr>
+                    <pic:cNvPr id="1" name=""/>
+                    <pic:cNvPicPr/>
+                  </pic:nvPicPr>
+                  <pic:blipFill>
+                    <a:blip r:embed="rId14">
+                      <a:extLst>
+                        <a:ext uri="{28A0092B-C50C-407E-A947-70E740481C1C}">
+                          <a14:useLocalDpi xmlns:a14="http://schemas.microsoft.com/office/drawing/2010/main" val="0"/>
+                        </a:ext>
+                      </a:extLst>
+                    </a:blip>
+                    <a:stretch>
+                      <a:fillRect/>
+                    </a:stretch>
+                  </pic:blipFill>
+                  <pic:spPr>
+                    <a:xfrm>
+                      <a:off x="0" y="0"/>
+                      <a:ext cx="5760720" cy="1097915"/>
+                    </a:xfrm>
+                    <a:prstGeom prst="rect">
+                      <a:avLst/>
+                    </a:prstGeom>
+                  </pic:spPr>
+                </pic:pic>
+              </a:graphicData>
+            </a:graphic>
+          </wp:anchor>
+        </w:drawing>
+      </w:r>
       <w:r>
         <w:rPr>
           <w:noProof/>
@@ -4743,7 +4826,7 @@
         <mc:AlternateContent>
           <mc:Choice Requires="wps">
             <w:drawing>
-              <wp:anchor distT="0" distB="0" distL="114300" distR="114300" simplePos="0" relativeHeight="251692032" behindDoc="0" locked="0" layoutInCell="1" allowOverlap="1" wp14:anchorId="48DF5A64" wp14:editId="3B9B9462">
+              <wp:anchor distT="0" distB="0" distL="114300" distR="114300" simplePos="0" relativeHeight="251692032" behindDoc="0" locked="0" layoutInCell="1" allowOverlap="1" wp14:anchorId="3A908401" wp14:editId="5524F147">
                 <wp:simplePos x="0" y="0"/>
                 <wp:positionH relativeFrom="margin">
                   <wp:align>right</wp:align>
@@ -4848,7 +4931,7 @@
           </mc:Choice>
           <mc:Fallback>
             <w:pict>
-              <v:shape w14:anchorId="48DF5A64" id="Text Box 20" o:spid="_x0000_s1030" type="#_x0000_t202" style="position:absolute;left:0;text-align:left;margin-left:402.4pt;margin-top:212.2pt;width:453.6pt;height:24.6pt;z-index:251692032;visibility:visible;mso-wrap-style:square;mso-height-percent:0;mso-wrap-distance-left:9pt;mso-wrap-distance-top:0;mso-wrap-distance-right:9pt;mso-wrap-distance-bottom:0;mso-position-horizontal:right;mso-position-horizontal-relative:margin;mso-position-vertical:absolute;mso-position-vertical-relative:text;mso-height-percent:0;mso-height-relative:margin;v-text-anchor:top" o:gfxdata="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" stroked="f">
+              <v:shape w14:anchorId="3A908401" id="Text Box 20" o:spid="_x0000_s1030" type="#_x0000_t202" style="position:absolute;left:0;text-align:left;margin-left:402.4pt;margin-top:212.2pt;width:453.6pt;height:24.6pt;z-index:251692032;visibility:visible;mso-wrap-style:square;mso-height-percent:0;mso-wrap-distance-left:9pt;mso-wrap-distance-top:0;mso-wrap-distance-right:9pt;mso-wrap-distance-bottom:0;mso-position-horizontal:right;mso-position-horizontal-relative:margin;mso-position-vertical:absolute;mso-position-vertical-relative:text;mso-height-percent:0;mso-height-relative:margin;v-text-anchor:top" o:gfxdata="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" stroked="f">
                 <v:textbox inset="0,0,0,0">
                   <w:txbxContent>
                     <w:p>
@@ -4881,27 +4964,7 @@
                           <w:sz w:val="24"/>
                           <w:szCs w:val="24"/>
                         </w:rPr>
-                        <w:t>ka 5</w:t>
-                      </w:r>
-                      <w:r>
-                        <w:rPr>
-                          <w:rFonts w:ascii="Times New Roman" w:hAnsi="Times New Roman" w:cs="Times New Roman"/>
-                          <w:i w:val="0"/>
-                          <w:color w:val="000000" w:themeColor="text1"/>
-                          <w:sz w:val="24"/>
-                          <w:szCs w:val="24"/>
-                        </w:rPr>
-                        <w:t xml:space="preserve">: </w:t>
-                      </w:r>
-                      <w:r>
-                        <w:rPr>
-                          <w:rFonts w:ascii="Times New Roman" w:hAnsi="Times New Roman" w:cs="Times New Roman"/>
-                          <w:i w:val="0"/>
-                          <w:color w:val="000000" w:themeColor="text1"/>
-                          <w:sz w:val="24"/>
-                          <w:szCs w:val="24"/>
-                        </w:rPr>
-                        <w:t xml:space="preserve">Vrednosti </w:t>
+                        <w:t xml:space="preserve">ka 5: Vrednosti </w:t>
                       </w:r>
                       <w:r>
                         <w:rPr>
@@ -4934,64 +4997,6 @@
       <w:r>
         <w:rPr>
           <w:rFonts w:ascii="Times New Roman" w:hAnsi="Times New Roman" w:cs="Times New Roman"/>
-          <w:noProof/>
-          <w:sz w:val="24"/>
-          <w:szCs w:val="24"/>
-          <w:lang w:eastAsia="sr-Latn-RS"/>
-        </w:rPr>
-        <w:drawing>
-          <wp:anchor distT="0" distB="0" distL="114300" distR="114300" simplePos="0" relativeHeight="251689984" behindDoc="0" locked="0" layoutInCell="1" allowOverlap="1" wp14:anchorId="504B8489" wp14:editId="7C28662A">
-            <wp:simplePos x="0" y="0"/>
-            <wp:positionH relativeFrom="margin">
-              <wp:align>right</wp:align>
-            </wp:positionH>
-            <wp:positionV relativeFrom="paragraph">
-              <wp:posOffset>1445260</wp:posOffset>
-            </wp:positionV>
-            <wp:extent cx="5760720" cy="1147445"/>
-            <wp:effectExtent l="0" t="0" r="0" b="0"/>
-            <wp:wrapTopAndBottom/>
-            <wp:docPr id="19" name="Picture 19"/>
-            <wp:cNvGraphicFramePr>
-              <a:graphicFrameLocks xmlns:a="http://schemas.openxmlformats.org/drawingml/2006/main" noChangeAspect="1"/>
-            </wp:cNvGraphicFramePr>
-            <a:graphic xmlns:a="http://schemas.openxmlformats.org/drawingml/2006/main">
-              <a:graphicData uri="http://schemas.openxmlformats.org/drawingml/2006/picture">
-                <pic:pic xmlns:pic="http://schemas.openxmlformats.org/drawingml/2006/picture">
-                  <pic:nvPicPr>
-                    <pic:cNvPr id="1" name=""/>
-                    <pic:cNvPicPr/>
-                  </pic:nvPicPr>
-                  <pic:blipFill>
-                    <a:blip r:embed="rId14">
-                      <a:extLst>
-                        <a:ext uri="{28A0092B-C50C-407E-A947-70E740481C1C}">
-                          <a14:useLocalDpi xmlns:a14="http://schemas.microsoft.com/office/drawing/2010/main" val="0"/>
-                        </a:ext>
-                      </a:extLst>
-                    </a:blip>
-                    <a:stretch>
-                      <a:fillRect/>
-                    </a:stretch>
-                  </pic:blipFill>
-                  <pic:spPr>
-                    <a:xfrm>
-                      <a:off x="0" y="0"/>
-                      <a:ext cx="5760720" cy="1147445"/>
-                    </a:xfrm>
-                    <a:prstGeom prst="rect">
-                      <a:avLst/>
-                    </a:prstGeom>
-                  </pic:spPr>
-                </pic:pic>
-              </a:graphicData>
-            </a:graphic>
-          </wp:anchor>
-        </w:drawing>
-      </w:r>
-      <w:r>
-        <w:rPr>
-          <w:rFonts w:ascii="Times New Roman" w:hAnsi="Times New Roman" w:cs="Times New Roman"/>
           <w:sz w:val="24"/>
           <w:szCs w:val="24"/>
         </w:rPr>
@@ -5279,7 +5284,7 @@
           <w:sz w:val="24"/>
           <w:szCs w:val="24"/>
         </w:rPr>
-        <w:t>2</w:t>
+        <w:t>8</w:t>
       </w:r>
       <w:r>
         <w:rPr>
@@ -5311,6 +5316,18 @@
           <w:szCs w:val="24"/>
         </w:rPr>
       </w:pPr>
+    </w:p>
+    <w:p>
+      <w:pPr>
+        <w:spacing w:after="0"/>
+        <w:ind w:firstLine="360"/>
+        <w:jc w:val="both"/>
+        <w:rPr>
+          <w:rFonts w:ascii="Times New Roman" w:hAnsi="Times New Roman" w:cs="Times New Roman"/>
+          <w:sz w:val="24"/>
+          <w:szCs w:val="24"/>
+        </w:rPr>
+      </w:pPr>
       <w:r>
         <w:rPr>
           <w:rFonts w:ascii="Times New Roman" w:hAnsi="Times New Roman" w:cs="Times New Roman"/>
@@ -5321,7 +5338,7 @@
         </w:rPr>
         <w:lastRenderedPageBreak/>
         <w:drawing>
-          <wp:anchor distT="0" distB="0" distL="114300" distR="114300" simplePos="0" relativeHeight="251688960" behindDoc="0" locked="0" layoutInCell="1" allowOverlap="1" wp14:anchorId="2A9005D7" wp14:editId="723CD694">
+          <wp:anchor distT="0" distB="0" distL="114300" distR="114300" simplePos="0" relativeHeight="251703296" behindDoc="0" locked="0" layoutInCell="1" allowOverlap="1" wp14:anchorId="49BE36F4" wp14:editId="214F0376">
             <wp:simplePos x="0" y="0"/>
             <wp:positionH relativeFrom="margin">
               <wp:align>center</wp:align>
@@ -5329,10 +5346,10 @@
             <wp:positionV relativeFrom="paragraph">
               <wp:posOffset>0</wp:posOffset>
             </wp:positionV>
-            <wp:extent cx="6293485" cy="2517775"/>
-            <wp:effectExtent l="0" t="0" r="0" b="0"/>
+            <wp:extent cx="6132830" cy="2453640"/>
+            <wp:effectExtent l="0" t="0" r="1270" b="3810"/>
             <wp:wrapTopAndBottom/>
-            <wp:docPr id="18" name="Picture 18"/>
+            <wp:docPr id="8" name="Picture 8"/>
             <wp:cNvGraphicFramePr>
               <a:graphicFrameLocks xmlns:a="http://schemas.openxmlformats.org/drawingml/2006/main" noChangeAspect="1"/>
             </wp:cNvGraphicFramePr>
@@ -5358,7 +5375,7 @@
                   <pic:spPr>
                     <a:xfrm>
                       <a:off x="0" y="0"/>
-                      <a:ext cx="6293485" cy="2517775"/>
+                      <a:ext cx="6132830" cy="2453640"/>
                     </a:xfrm>
                     <a:prstGeom prst="rect">
                       <a:avLst/>
@@ -5384,7 +5401,7 @@
         <mc:AlternateContent>
           <mc:Choice Requires="wps">
             <w:drawing>
-              <wp:anchor distT="0" distB="0" distL="114300" distR="114300" simplePos="0" relativeHeight="251670528" behindDoc="0" locked="0" layoutInCell="1" allowOverlap="1" wp14:anchorId="2300E4ED" wp14:editId="745B26FF">
+              <wp:anchor distT="0" distB="0" distL="114300" distR="114300" simplePos="0" relativeHeight="251670528" behindDoc="0" locked="0" layoutInCell="1" allowOverlap="1" wp14:anchorId="6F449105" wp14:editId="347C4DC6">
                 <wp:simplePos x="0" y="0"/>
                 <wp:positionH relativeFrom="margin">
                   <wp:align>right</wp:align>
@@ -5510,7 +5527,7 @@
           </mc:Choice>
           <mc:Fallback>
             <w:pict>
-              <v:shape w14:anchorId="2300E4ED" id="Text Box 15" o:spid="_x0000_s1031" type="#_x0000_t202" style="position:absolute;left:0;text-align:left;margin-left:402.4pt;margin-top:197.6pt;width:453.6pt;height:28.8pt;z-index:251670528;visibility:visible;mso-wrap-style:square;mso-height-percent:0;mso-wrap-distance-left:9pt;mso-wrap-distance-top:0;mso-wrap-distance-right:9pt;mso-wrap-distance-bottom:0;mso-position-horizontal:right;mso-position-horizontal-relative:margin;mso-position-vertical:absolute;mso-position-vertical-relative:text;mso-height-percent:0;mso-height-relative:margin;v-text-anchor:top" o:gfxdata="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" stroked="f">
+              <v:shape w14:anchorId="6F449105" id="Text Box 15" o:spid="_x0000_s1031" type="#_x0000_t202" style="position:absolute;left:0;text-align:left;margin-left:402.4pt;margin-top:197.6pt;width:453.6pt;height:28.8pt;z-index:251670528;visibility:visible;mso-wrap-style:square;mso-height-percent:0;mso-wrap-distance-left:9pt;mso-wrap-distance-top:0;mso-wrap-distance-right:9pt;mso-wrap-distance-bottom:0;mso-position-horizontal:right;mso-position-horizontal-relative:margin;mso-position-vertical:absolute;mso-position-vertical-relative:text;mso-height-percent:0;mso-height-relative:margin;v-text-anchor:top" o:gfxdata="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" stroked="f">
                 <v:textbox inset="0,0,0,0">
                   <w:txbxContent>
                     <w:p>
@@ -5664,25 +5681,22 @@
       </w:pPr>
       <w:r>
         <w:rPr>
-          <w:rFonts w:ascii="Times New Roman" w:hAnsi="Times New Roman" w:cs="Times New Roman"/>
           <w:noProof/>
-          <w:sz w:val="24"/>
-          <w:szCs w:val="24"/>
           <w:lang w:eastAsia="sr-Latn-RS"/>
         </w:rPr>
         <w:drawing>
-          <wp:anchor distT="0" distB="0" distL="114300" distR="114300" simplePos="0" relativeHeight="251699200" behindDoc="0" locked="0" layoutInCell="1" allowOverlap="1" wp14:anchorId="560BA024" wp14:editId="170B6EBB">
+          <wp:anchor distT="0" distB="0" distL="114300" distR="114300" simplePos="0" relativeHeight="251705344" behindDoc="0" locked="0" layoutInCell="1" allowOverlap="1" wp14:anchorId="1B3D9DEE" wp14:editId="25E06EA8">
             <wp:simplePos x="0" y="0"/>
             <wp:positionH relativeFrom="margin">
               <wp:align>right</wp:align>
             </wp:positionH>
             <wp:positionV relativeFrom="paragraph">
-              <wp:posOffset>4104005</wp:posOffset>
+              <wp:posOffset>4028440</wp:posOffset>
             </wp:positionV>
-            <wp:extent cx="5760720" cy="876300"/>
+            <wp:extent cx="5760720" cy="937260"/>
             <wp:effectExtent l="0" t="0" r="0" b="0"/>
             <wp:wrapTopAndBottom/>
-            <wp:docPr id="28" name="Picture 28"/>
+            <wp:docPr id="17" name="Picture 17"/>
             <wp:cNvGraphicFramePr>
               <a:graphicFrameLocks xmlns:a="http://schemas.openxmlformats.org/drawingml/2006/main" noChangeAspect="1"/>
             </wp:cNvGraphicFramePr>
@@ -5708,7 +5722,7 @@
                   <pic:spPr>
                     <a:xfrm>
                       <a:off x="0" y="0"/>
-                      <a:ext cx="5760720" cy="876300"/>
+                      <a:ext cx="5760720" cy="937260"/>
                     </a:xfrm>
                     <a:prstGeom prst="rect">
                       <a:avLst/>
@@ -5732,18 +5746,18 @@
           <w:lang w:eastAsia="sr-Latn-RS"/>
         </w:rPr>
         <w:drawing>
-          <wp:anchor distT="0" distB="0" distL="114300" distR="114300" simplePos="0" relativeHeight="251698176" behindDoc="0" locked="0" layoutInCell="1" allowOverlap="1" wp14:anchorId="68FD6E68" wp14:editId="5D8168D7">
+          <wp:anchor distT="0" distB="0" distL="114300" distR="114300" simplePos="0" relativeHeight="251704320" behindDoc="0" locked="0" layoutInCell="1" allowOverlap="1" wp14:anchorId="02A36E1D" wp14:editId="52C40023">
             <wp:simplePos x="0" y="0"/>
             <wp:positionH relativeFrom="margin">
               <wp:align>center</wp:align>
             </wp:positionH>
             <wp:positionV relativeFrom="paragraph">
-              <wp:posOffset>1037590</wp:posOffset>
+              <wp:posOffset>1071245</wp:posOffset>
             </wp:positionV>
-            <wp:extent cx="6445885" cy="2578735"/>
-            <wp:effectExtent l="0" t="0" r="0" b="0"/>
+            <wp:extent cx="6122035" cy="2449195"/>
+            <wp:effectExtent l="0" t="0" r="0" b="8255"/>
             <wp:wrapTopAndBottom/>
-            <wp:docPr id="27" name="Picture 27"/>
+            <wp:docPr id="12" name="Picture 12"/>
             <wp:cNvGraphicFramePr>
               <a:graphicFrameLocks xmlns:a="http://schemas.openxmlformats.org/drawingml/2006/main" noChangeAspect="1"/>
             </wp:cNvGraphicFramePr>
@@ -5769,7 +5783,7 @@
                   <pic:spPr>
                     <a:xfrm>
                       <a:off x="0" y="0"/>
-                      <a:ext cx="6445885" cy="2578735"/>
+                      <a:ext cx="6122035" cy="2449195"/>
                     </a:xfrm>
                     <a:prstGeom prst="rect">
                       <a:avLst/>
@@ -5795,7 +5809,7 @@
         <mc:AlternateContent>
           <mc:Choice Requires="wps">
             <w:drawing>
-              <wp:anchor distT="0" distB="0" distL="114300" distR="114300" simplePos="0" relativeHeight="251694080" behindDoc="0" locked="0" layoutInCell="1" allowOverlap="1" wp14:anchorId="489FF0DF" wp14:editId="3AE88303">
+              <wp:anchor distT="0" distB="0" distL="114300" distR="114300" simplePos="0" relativeHeight="251694080" behindDoc="0" locked="0" layoutInCell="1" allowOverlap="1" wp14:anchorId="444621FF" wp14:editId="519317F7">
                 <wp:simplePos x="0" y="0"/>
                 <wp:positionH relativeFrom="margin">
                   <wp:align>right</wp:align>
@@ -5881,7 +5895,7 @@
           </mc:Choice>
           <mc:Fallback>
             <w:pict>
-              <v:shape w14:anchorId="489FF0DF" id="Text Box 21" o:spid="_x0000_s1032" type="#_x0000_t202" style="position:absolute;left:0;text-align:left;margin-left:402.4pt;margin-top:284.95pt;width:453.6pt;height:28.8pt;z-index:251694080;visibility:visible;mso-wrap-style:square;mso-height-percent:0;mso-wrap-distance-left:9pt;mso-wrap-distance-top:0;mso-wrap-distance-right:9pt;mso-wrap-distance-bottom:0;mso-position-horizontal:right;mso-position-horizontal-relative:margin;mso-position-vertical:absolute;mso-position-vertical-relative:text;mso-height-percent:0;mso-height-relative:margin;v-text-anchor:top" o:gfxdata="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" stroked="f">
+              <v:shape w14:anchorId="444621FF" id="Text Box 21" o:spid="_x0000_s1032" type="#_x0000_t202" style="position:absolute;left:0;text-align:left;margin-left:402.4pt;margin-top:284.95pt;width:453.6pt;height:28.8pt;z-index:251694080;visibility:visible;mso-wrap-style:square;mso-height-percent:0;mso-wrap-distance-left:9pt;mso-wrap-distance-top:0;mso-wrap-distance-right:9pt;mso-wrap-distance-bottom:0;mso-position-horizontal:right;mso-position-horizontal-relative:margin;mso-position-vertical:absolute;mso-position-vertical-relative:text;mso-height-percent:0;mso-height-relative:margin;v-text-anchor:top" o:gfxdata="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" stroked="f">
                 <v:textbox inset="0,0,0,0">
                   <w:txbxContent>
                     <w:p>
@@ -5914,27 +5928,7 @@
                           <w:sz w:val="24"/>
                           <w:szCs w:val="24"/>
                         </w:rPr>
-                        <w:t>ka 7</w:t>
-                      </w:r>
-                      <w:r>
-                        <w:rPr>
-                          <w:rFonts w:ascii="Times New Roman" w:hAnsi="Times New Roman" w:cs="Times New Roman"/>
-                          <w:i w:val="0"/>
-                          <w:color w:val="000000" w:themeColor="text1"/>
-                          <w:sz w:val="24"/>
-                          <w:szCs w:val="24"/>
-                        </w:rPr>
-                        <w:t xml:space="preserve">: </w:t>
-                      </w:r>
-                      <w:r>
-                        <w:rPr>
-                          <w:rFonts w:ascii="Times New Roman" w:hAnsi="Times New Roman" w:cs="Times New Roman"/>
-                          <w:i w:val="0"/>
-                          <w:color w:val="000000" w:themeColor="text1"/>
-                          <w:sz w:val="24"/>
-                          <w:szCs w:val="24"/>
-                        </w:rPr>
-                        <w:t>Visine odsecanja dendrograma za 2-10 klastera</w:t>
+                        <w:t>ka 7: Visine odsecanja dendrograma za 2-10 klastera</w:t>
                       </w:r>
                     </w:p>
                   </w:txbxContent>
@@ -6087,7 +6081,7 @@
           <w:sz w:val="24"/>
           <w:szCs w:val="24"/>
         </w:rPr>
-        <w:t>odgovara odsecanju na visini 120</w:t>
+        <w:t>odgovara odsecanju na visini 115</w:t>
       </w:r>
       <w:r>
         <w:rPr>
@@ -6104,6 +6098,13 @@
           <w:szCs w:val="24"/>
         </w:rPr>
         <w:t>.</w:t>
+      </w:r>
+      <w:r>
+        <w:rPr>
+          <w:noProof/>
+          <w:lang w:eastAsia="sr-Latn-RS"/>
+        </w:rPr>
+        <w:t xml:space="preserve"> </w:t>
       </w:r>
     </w:p>
     <w:p>
@@ -6246,27 +6247,7 @@
                           <w:sz w:val="24"/>
                           <w:szCs w:val="24"/>
                         </w:rPr>
-                        <w:t>ka 8</w:t>
-                      </w:r>
-                      <w:r>
-                        <w:rPr>
-                          <w:rFonts w:ascii="Times New Roman" w:hAnsi="Times New Roman" w:cs="Times New Roman"/>
-                          <w:i w:val="0"/>
-                          <w:color w:val="000000" w:themeColor="text1"/>
-                          <w:sz w:val="24"/>
-                          <w:szCs w:val="24"/>
-                        </w:rPr>
-                        <w:t xml:space="preserve">: </w:t>
-                      </w:r>
-                      <w:r>
-                        <w:rPr>
-                          <w:rFonts w:ascii="Times New Roman" w:hAnsi="Times New Roman" w:cs="Times New Roman"/>
-                          <w:i w:val="0"/>
-                          <w:color w:val="000000" w:themeColor="text1"/>
-                          <w:sz w:val="24"/>
-                          <w:szCs w:val="24"/>
-                        </w:rPr>
-                        <w:t xml:space="preserve">Evaluacija broja klastera </w:t>
+                        <w:t xml:space="preserve">ka 8: Evaluacija broja klastera </w:t>
                       </w:r>
                     </w:p>
                   </w:txbxContent>
@@ -6367,7 +6348,15 @@
           <w:sz w:val="24"/>
           <w:szCs w:val="24"/>
         </w:rPr>
-        <w:t>Silhouette score: 0.22</w:t>
+        <w:t>Silhouette score: 0.3</w:t>
+      </w:r>
+      <w:r>
+        <w:rPr>
+          <w:rFonts w:ascii="Times New Roman" w:hAnsi="Times New Roman" w:cs="Times New Roman"/>
+          <w:sz w:val="24"/>
+          <w:szCs w:val="24"/>
+        </w:rPr>
+        <w:t>2</w:t>
       </w:r>
     </w:p>
     <w:p>
@@ -6401,7 +6390,7 @@
           <w:sz w:val="24"/>
           <w:szCs w:val="24"/>
         </w:rPr>
-        <w:t>2525.93</w:t>
+        <w:t>2689.2</w:t>
       </w:r>
     </w:p>
     <w:p>
@@ -6427,7 +6416,15 @@
           <w:sz w:val="24"/>
           <w:szCs w:val="24"/>
         </w:rPr>
-        <w:t>Davies-Bouldin score: 1.47</w:t>
+        <w:t>Davies-Bouldin score: 1.2</w:t>
+      </w:r>
+      <w:r>
+        <w:rPr>
+          <w:rFonts w:ascii="Times New Roman" w:hAnsi="Times New Roman" w:cs="Times New Roman"/>
+          <w:sz w:val="24"/>
+          <w:szCs w:val="24"/>
+        </w:rPr>
+        <w:t>7</w:t>
       </w:r>
     </w:p>
     <w:p>
@@ -6438,11 +6435,74 @@
         <w:ind w:firstLine="360"/>
         <w:jc w:val="both"/>
         <w:rPr>
-          <w:rFonts w:ascii="Times New Roman" w:hAnsi="Times New Roman" w:cs="Times New Roman"/>
-          <w:sz w:val="24"/>
-          <w:szCs w:val="24"/>
-        </w:rPr>
-      </w:pPr>
+          <w:noProof/>
+          <w:lang w:eastAsia="sr-Latn-RS"/>
+        </w:rPr>
+      </w:pPr>
+      <w:r>
+        <w:rPr>
+          <w:rFonts w:ascii="Times New Roman" w:hAnsi="Times New Roman" w:cs="Times New Roman"/>
+          <w:noProof/>
+          <w:sz w:val="24"/>
+          <w:szCs w:val="24"/>
+          <w:lang w:eastAsia="sr-Latn-RS"/>
+        </w:rPr>
+        <w:drawing>
+          <wp:anchor distT="0" distB="0" distL="114300" distR="114300" simplePos="0" relativeHeight="251706368" behindDoc="0" locked="0" layoutInCell="1" allowOverlap="1" wp14:anchorId="7FFD1DC8" wp14:editId="2C6C8109">
+            <wp:simplePos x="0" y="0"/>
+            <wp:positionH relativeFrom="margin">
+              <wp:align>center</wp:align>
+            </wp:positionH>
+            <wp:positionV relativeFrom="paragraph">
+              <wp:posOffset>480060</wp:posOffset>
+            </wp:positionV>
+            <wp:extent cx="2034540" cy="2034540"/>
+            <wp:effectExtent l="0" t="0" r="3810" b="3810"/>
+            <wp:wrapTopAndBottom/>
+            <wp:docPr id="22" name="Picture 22"/>
+            <wp:cNvGraphicFramePr>
+              <a:graphicFrameLocks xmlns:a="http://schemas.openxmlformats.org/drawingml/2006/main" noChangeAspect="1"/>
+            </wp:cNvGraphicFramePr>
+            <a:graphic xmlns:a="http://schemas.openxmlformats.org/drawingml/2006/main">
+              <a:graphicData uri="http://schemas.openxmlformats.org/drawingml/2006/picture">
+                <pic:pic xmlns:pic="http://schemas.openxmlformats.org/drawingml/2006/picture">
+                  <pic:nvPicPr>
+                    <pic:cNvPr id="1" name=""/>
+                    <pic:cNvPicPr/>
+                  </pic:nvPicPr>
+                  <pic:blipFill>
+                    <a:blip r:embed="rId18">
+                      <a:extLst>
+                        <a:ext uri="{28A0092B-C50C-407E-A947-70E740481C1C}">
+                          <a14:useLocalDpi xmlns:a14="http://schemas.microsoft.com/office/drawing/2010/main" val="0"/>
+                        </a:ext>
+                      </a:extLst>
+                    </a:blip>
+                    <a:stretch>
+                      <a:fillRect/>
+                    </a:stretch>
+                  </pic:blipFill>
+                  <pic:spPr>
+                    <a:xfrm>
+                      <a:off x="0" y="0"/>
+                      <a:ext cx="2034540" cy="2034540"/>
+                    </a:xfrm>
+                    <a:prstGeom prst="rect">
+                      <a:avLst/>
+                    </a:prstGeom>
+                  </pic:spPr>
+                </pic:pic>
+              </a:graphicData>
+            </a:graphic>
+            <wp14:sizeRelH relativeFrom="margin">
+              <wp14:pctWidth>0</wp14:pctWidth>
+            </wp14:sizeRelH>
+            <wp14:sizeRelV relativeFrom="margin">
+              <wp14:pctHeight>0</wp14:pctHeight>
+            </wp14:sizeRelV>
+          </wp:anchor>
+        </w:drawing>
+      </w:r>
       <w:r>
         <w:rPr>
           <w:noProof/>
@@ -6451,7 +6511,7 @@
         <mc:AlternateContent>
           <mc:Choice Requires="wps">
             <w:drawing>
-              <wp:anchor distT="0" distB="0" distL="114300" distR="114300" simplePos="0" relativeHeight="251678720" behindDoc="0" locked="0" layoutInCell="1" allowOverlap="1" wp14:anchorId="74FC3F0D" wp14:editId="0C0BCB70">
+              <wp:anchor distT="0" distB="0" distL="114300" distR="114300" simplePos="0" relativeHeight="251678720" behindDoc="0" locked="0" layoutInCell="1" allowOverlap="1" wp14:anchorId="599F0804" wp14:editId="450361D0">
                 <wp:simplePos x="0" y="0"/>
                 <wp:positionH relativeFrom="margin">
                   <wp:align>right</wp:align>
@@ -6547,7 +6607,7 @@
           </mc:Choice>
           <mc:Fallback>
             <w:pict>
-              <v:shape w14:anchorId="74FC3F0D" id="Text Box 11" o:spid="_x0000_s1034" type="#_x0000_t202" style="position:absolute;left:0;text-align:left;margin-left:402.4pt;margin-top:202.2pt;width:453.6pt;height:31.8pt;z-index:251678720;visibility:visible;mso-wrap-style:square;mso-height-percent:0;mso-wrap-distance-left:9pt;mso-wrap-distance-top:0;mso-wrap-distance-right:9pt;mso-wrap-distance-bottom:0;mso-position-horizontal:right;mso-position-horizontal-relative:margin;mso-position-vertical:absolute;mso-position-vertical-relative:text;mso-height-percent:0;mso-height-relative:margin;v-text-anchor:top" o:gfxdata="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" stroked="f">
+              <v:shape w14:anchorId="599F0804" id="Text Box 11" o:spid="_x0000_s1034" type="#_x0000_t202" style="position:absolute;left:0;text-align:left;margin-left:402.4pt;margin-top:202.2pt;width:453.6pt;height:31.8pt;z-index:251678720;visibility:visible;mso-wrap-style:square;mso-height-percent:0;mso-wrap-distance-left:9pt;mso-wrap-distance-top:0;mso-wrap-distance-right:9pt;mso-wrap-distance-bottom:0;mso-position-horizontal:right;mso-position-horizontal-relative:margin;mso-position-vertical:absolute;mso-position-vertical-relative:text;mso-height-percent:0;mso-height-relative:margin;v-text-anchor:top" o:gfxdata="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" stroked="f">
                 <v:textbox inset="0,0,0,0">
                   <w:txbxContent>
                     <w:p>
@@ -6604,24 +6664,124 @@
       <w:r>
         <w:rPr>
           <w:rFonts w:ascii="Times New Roman" w:hAnsi="Times New Roman" w:cs="Times New Roman"/>
+          <w:sz w:val="24"/>
+          <w:szCs w:val="24"/>
+        </w:rPr>
+        <w:t xml:space="preserve">Klasteru 1 pripada </w:t>
+      </w:r>
+      <w:r>
+        <w:rPr>
+          <w:rFonts w:ascii="Times New Roman" w:hAnsi="Times New Roman" w:cs="Times New Roman"/>
+          <w:sz w:val="24"/>
+          <w:szCs w:val="24"/>
+        </w:rPr>
+        <w:t>779</w:t>
+      </w:r>
+      <w:r>
+        <w:rPr>
+          <w:rFonts w:ascii="Times New Roman" w:hAnsi="Times New Roman" w:cs="Times New Roman"/>
+          <w:sz w:val="24"/>
+          <w:szCs w:val="24"/>
+        </w:rPr>
+        <w:t xml:space="preserve"> entiteta, klasteru 2 pripada </w:t>
+      </w:r>
+      <w:r>
+        <w:rPr>
+          <w:rFonts w:ascii="Times New Roman" w:hAnsi="Times New Roman" w:cs="Times New Roman"/>
+          <w:sz w:val="24"/>
+          <w:szCs w:val="24"/>
+        </w:rPr>
+        <w:t>1664</w:t>
+      </w:r>
+      <w:r>
+        <w:rPr>
+          <w:rFonts w:ascii="Times New Roman" w:hAnsi="Times New Roman" w:cs="Times New Roman"/>
+          <w:sz w:val="24"/>
+          <w:szCs w:val="24"/>
+        </w:rPr>
+        <w:t xml:space="preserve">, klasteru 3 pripada </w:t>
+      </w:r>
+      <w:r>
+        <w:rPr>
+          <w:rFonts w:ascii="Times New Roman" w:hAnsi="Times New Roman" w:cs="Times New Roman"/>
+          <w:sz w:val="24"/>
+          <w:szCs w:val="24"/>
+        </w:rPr>
+        <w:t>1331</w:t>
+      </w:r>
+      <w:r>
+        <w:rPr>
+          <w:rFonts w:ascii="Times New Roman" w:hAnsi="Times New Roman" w:cs="Times New Roman"/>
+          <w:sz w:val="24"/>
+          <w:szCs w:val="24"/>
+        </w:rPr>
+        <w:t xml:space="preserve">, dok se u klasteru 4 nalazi </w:t>
+      </w:r>
+      <w:r>
+        <w:rPr>
+          <w:rFonts w:ascii="Times New Roman" w:hAnsi="Times New Roman" w:cs="Times New Roman"/>
+          <w:sz w:val="24"/>
+          <w:szCs w:val="24"/>
+        </w:rPr>
+        <w:t>7745</w:t>
+      </w:r>
+      <w:r>
+        <w:rPr>
+          <w:rFonts w:ascii="Times New Roman" w:hAnsi="Times New Roman" w:cs="Times New Roman"/>
+          <w:sz w:val="24"/>
+          <w:szCs w:val="24"/>
+        </w:rPr>
+        <w:t xml:space="preserve"> entiteta (slika br. 9</w:t>
+      </w:r>
+      <w:r>
+        <w:rPr>
+          <w:rFonts w:ascii="Times New Roman" w:hAnsi="Times New Roman" w:cs="Times New Roman"/>
+          <w:sz w:val="24"/>
+          <w:szCs w:val="24"/>
+        </w:rPr>
+        <w:t>).</w:t>
+      </w:r>
+      <w:r>
+        <w:rPr>
           <w:noProof/>
-          <w:sz w:val="24"/>
-          <w:szCs w:val="24"/>
           <w:lang w:eastAsia="sr-Latn-RS"/>
         </w:rPr>
+        <w:t xml:space="preserve"> </w:t>
+      </w:r>
+    </w:p>
+    <w:p>
+      <w:pPr>
+        <w:tabs>
+          <w:tab w:val="left" w:pos="426"/>
+        </w:tabs>
+        <w:jc w:val="both"/>
+        <w:rPr>
+          <w:rFonts w:ascii="Times New Roman" w:hAnsi="Times New Roman" w:cs="Times New Roman"/>
+          <w:sz w:val="24"/>
+          <w:szCs w:val="24"/>
+        </w:rPr>
+      </w:pPr>
+      <w:r>
+        <w:rPr>
+          <w:rFonts w:ascii="Times New Roman" w:hAnsi="Times New Roman" w:cs="Times New Roman"/>
+          <w:noProof/>
+          <w:sz w:val="24"/>
+          <w:szCs w:val="24"/>
+          <w:lang w:eastAsia="sr-Latn-RS"/>
+        </w:rPr>
         <w:drawing>
-          <wp:anchor distT="0" distB="0" distL="114300" distR="114300" simplePos="0" relativeHeight="251700224" behindDoc="0" locked="0" layoutInCell="1" allowOverlap="1" wp14:anchorId="1EECFE46" wp14:editId="04E37A35">
+          <wp:anchor distT="0" distB="0" distL="114300" distR="114300" simplePos="0" relativeHeight="251707392" behindDoc="0" locked="0" layoutInCell="1" allowOverlap="1" wp14:anchorId="3050DDB5" wp14:editId="29563508">
             <wp:simplePos x="0" y="0"/>
             <wp:positionH relativeFrom="margin">
               <wp:align>center</wp:align>
             </wp:positionH>
             <wp:positionV relativeFrom="paragraph">
-              <wp:posOffset>441960</wp:posOffset>
+              <wp:posOffset>3032760</wp:posOffset>
             </wp:positionV>
-            <wp:extent cx="2110740" cy="2110740"/>
-            <wp:effectExtent l="0" t="0" r="3810" b="3810"/>
+            <wp:extent cx="5013960" cy="3509010"/>
+            <wp:effectExtent l="0" t="0" r="0" b="0"/>
             <wp:wrapTopAndBottom/>
-            <wp:docPr id="29" name="Picture 29"/>
+            <wp:docPr id="23" name="Picture 23"/>
             <wp:cNvGraphicFramePr>
               <a:graphicFrameLocks xmlns:a="http://schemas.openxmlformats.org/drawingml/2006/main" noChangeAspect="1"/>
             </wp:cNvGraphicFramePr>
@@ -6633,7 +6793,7 @@
                     <pic:cNvPicPr/>
                   </pic:nvPicPr>
                   <pic:blipFill>
-                    <a:blip r:embed="rId18">
+                    <a:blip r:embed="rId19">
                       <a:extLst>
                         <a:ext uri="{28A0092B-C50C-407E-A947-70E740481C1C}">
                           <a14:useLocalDpi xmlns:a14="http://schemas.microsoft.com/office/drawing/2010/main" val="0"/>
@@ -6647,7 +6807,7 @@
                   <pic:spPr>
                     <a:xfrm>
                       <a:off x="0" y="0"/>
-                      <a:ext cx="2110740" cy="2110740"/>
+                      <a:ext cx="5013960" cy="3509010"/>
                     </a:xfrm>
                     <a:prstGeom prst="rect">
                       <a:avLst/>
@@ -6667,176 +6827,13 @@
       </w:r>
       <w:r>
         <w:rPr>
-          <w:rFonts w:ascii="Times New Roman" w:hAnsi="Times New Roman" w:cs="Times New Roman"/>
-          <w:sz w:val="24"/>
-          <w:szCs w:val="24"/>
-        </w:rPr>
-        <w:t xml:space="preserve">Klasteru 1 pripada </w:t>
-      </w:r>
-      <w:r>
-        <w:rPr>
-          <w:rFonts w:ascii="Times New Roman" w:hAnsi="Times New Roman" w:cs="Times New Roman"/>
-          <w:sz w:val="24"/>
-          <w:szCs w:val="24"/>
-        </w:rPr>
-        <w:t>783</w:t>
-      </w:r>
-      <w:r>
-        <w:rPr>
-          <w:rFonts w:ascii="Times New Roman" w:hAnsi="Times New Roman" w:cs="Times New Roman"/>
-          <w:sz w:val="24"/>
-          <w:szCs w:val="24"/>
-        </w:rPr>
-        <w:t xml:space="preserve"> entiteta, klasteru 2 pripada </w:t>
-      </w:r>
-      <w:r>
-        <w:rPr>
-          <w:rFonts w:ascii="Times New Roman" w:hAnsi="Times New Roman" w:cs="Times New Roman"/>
-          <w:sz w:val="24"/>
-          <w:szCs w:val="24"/>
-        </w:rPr>
-        <w:t>2029</w:t>
-      </w:r>
-      <w:r>
-        <w:rPr>
-          <w:rFonts w:ascii="Times New Roman" w:hAnsi="Times New Roman" w:cs="Times New Roman"/>
-          <w:sz w:val="24"/>
-          <w:szCs w:val="24"/>
-        </w:rPr>
-        <w:t xml:space="preserve">, klasteru 3 pripada </w:t>
-      </w:r>
-      <w:r>
-        <w:rPr>
-          <w:rFonts w:ascii="Times New Roman" w:hAnsi="Times New Roman" w:cs="Times New Roman"/>
-          <w:sz w:val="24"/>
-          <w:szCs w:val="24"/>
-        </w:rPr>
-        <w:t>4371</w:t>
-      </w:r>
-      <w:r>
-        <w:rPr>
-          <w:rFonts w:ascii="Times New Roman" w:hAnsi="Times New Roman" w:cs="Times New Roman"/>
-          <w:sz w:val="24"/>
-          <w:szCs w:val="24"/>
-        </w:rPr>
-        <w:t xml:space="preserve">, dok se u klasteru 4 nalazi </w:t>
-      </w:r>
-      <w:r>
-        <w:rPr>
-          <w:rFonts w:ascii="Times New Roman" w:hAnsi="Times New Roman" w:cs="Times New Roman"/>
-          <w:sz w:val="24"/>
-          <w:szCs w:val="24"/>
-        </w:rPr>
-        <w:t>4336 entiteta (slika br. 9</w:t>
-      </w:r>
-      <w:r>
-        <w:rPr>
-          <w:rFonts w:ascii="Times New Roman" w:hAnsi="Times New Roman" w:cs="Times New Roman"/>
-          <w:sz w:val="24"/>
-          <w:szCs w:val="24"/>
-        </w:rPr>
-        <w:t>).</w:t>
-      </w:r>
-      <w:r>
-        <w:rPr>
-          <w:noProof/>
-          <w:lang w:eastAsia="sr-Latn-RS"/>
-        </w:rPr>
-        <w:t xml:space="preserve"> </w:t>
-      </w:r>
-    </w:p>
-    <w:p>
-      <w:pPr>
-        <w:tabs>
-          <w:tab w:val="left" w:pos="426"/>
-        </w:tabs>
-        <w:jc w:val="both"/>
-        <w:rPr>
-          <w:rFonts w:ascii="Times New Roman" w:hAnsi="Times New Roman" w:cs="Times New Roman"/>
-          <w:sz w:val="24"/>
-          <w:szCs w:val="24"/>
-        </w:rPr>
-      </w:pPr>
-      <w:r>
-        <w:rPr>
-          <w:rFonts w:ascii="Times New Roman" w:hAnsi="Times New Roman" w:cs="Times New Roman"/>
-          <w:noProof/>
-          <w:sz w:val="24"/>
-          <w:szCs w:val="24"/>
-          <w:lang w:eastAsia="sr-Latn-RS"/>
-        </w:rPr>
-        <w:drawing>
-          <wp:anchor distT="0" distB="0" distL="114300" distR="114300" simplePos="0" relativeHeight="251701248" behindDoc="0" locked="0" layoutInCell="1" allowOverlap="1" wp14:anchorId="66D4D728" wp14:editId="0E4F0090">
-            <wp:simplePos x="0" y="0"/>
-            <wp:positionH relativeFrom="margin">
-              <wp:align>center</wp:align>
-            </wp:positionH>
-            <wp:positionV relativeFrom="paragraph">
-              <wp:posOffset>2971800</wp:posOffset>
-            </wp:positionV>
-            <wp:extent cx="5192395" cy="3566160"/>
-            <wp:effectExtent l="0" t="0" r="8255" b="0"/>
-            <wp:wrapTopAndBottom/>
-            <wp:docPr id="30" name="Picture 30" descr="C:\Users\ivana\Downloads\Figure 33.png"/>
-            <wp:cNvGraphicFramePr>
-              <a:graphicFrameLocks xmlns:a="http://schemas.openxmlformats.org/drawingml/2006/main" noChangeAspect="1"/>
-            </wp:cNvGraphicFramePr>
-            <a:graphic xmlns:a="http://schemas.openxmlformats.org/drawingml/2006/main">
-              <a:graphicData uri="http://schemas.openxmlformats.org/drawingml/2006/picture">
-                <pic:pic xmlns:pic="http://schemas.openxmlformats.org/drawingml/2006/picture">
-                  <pic:nvPicPr>
-                    <pic:cNvPr id="0" name="Picture 1" descr="C:\Users\ivana\Downloads\Figure 33.png"/>
-                    <pic:cNvPicPr>
-                      <a:picLocks noChangeAspect="1" noChangeArrowheads="1"/>
-                    </pic:cNvPicPr>
-                  </pic:nvPicPr>
-                  <pic:blipFill>
-                    <a:blip r:embed="rId19" cstate="print">
-                      <a:extLst>
-                        <a:ext uri="{28A0092B-C50C-407E-A947-70E740481C1C}">
-                          <a14:useLocalDpi xmlns:a14="http://schemas.microsoft.com/office/drawing/2010/main" val="0"/>
-                        </a:ext>
-                      </a:extLst>
-                    </a:blip>
-                    <a:srcRect/>
-                    <a:stretch>
-                      <a:fillRect/>
-                    </a:stretch>
-                  </pic:blipFill>
-                  <pic:spPr bwMode="auto">
-                    <a:xfrm>
-                      <a:off x="0" y="0"/>
-                      <a:ext cx="5192395" cy="3566160"/>
-                    </a:xfrm>
-                    <a:prstGeom prst="rect">
-                      <a:avLst/>
-                    </a:prstGeom>
-                    <a:noFill/>
-                    <a:ln>
-                      <a:noFill/>
-                    </a:ln>
-                  </pic:spPr>
-                </pic:pic>
-              </a:graphicData>
-            </a:graphic>
-            <wp14:sizeRelH relativeFrom="margin">
-              <wp14:pctWidth>0</wp14:pctWidth>
-            </wp14:sizeRelH>
-            <wp14:sizeRelV relativeFrom="margin">
-              <wp14:pctHeight>0</wp14:pctHeight>
-            </wp14:sizeRelV>
-          </wp:anchor>
-        </w:drawing>
-      </w:r>
-      <w:r>
-        <w:rPr>
           <w:noProof/>
           <w:lang w:eastAsia="sr-Latn-RS"/>
         </w:rPr>
         <mc:AlternateContent>
           <mc:Choice Requires="wps">
             <w:drawing>
-              <wp:anchor distT="0" distB="0" distL="114300" distR="114300" simplePos="0" relativeHeight="251681792" behindDoc="0" locked="0" layoutInCell="1" allowOverlap="1" wp14:anchorId="08BA90F0" wp14:editId="7856EA07">
+              <wp:anchor distT="0" distB="0" distL="114300" distR="114300" simplePos="0" relativeHeight="251681792" behindDoc="0" locked="0" layoutInCell="1" allowOverlap="1" wp14:anchorId="47CF179A" wp14:editId="6EC953A5">
                 <wp:simplePos x="0" y="0"/>
                 <wp:positionH relativeFrom="margin">
                   <wp:align>right</wp:align>
@@ -6932,7 +6929,7 @@
           </mc:Choice>
           <mc:Fallback>
             <w:pict>
-              <v:shape w14:anchorId="08BA90F0" id="Text Box 13" o:spid="_x0000_s1035" type="#_x0000_t202" style="position:absolute;left:0;text-align:left;margin-left:402.4pt;margin-top:520pt;width:453.6pt;height:28.8pt;z-index:251681792;visibility:visible;mso-wrap-style:square;mso-height-percent:0;mso-wrap-distance-left:9pt;mso-wrap-distance-top:0;mso-wrap-distance-right:9pt;mso-wrap-distance-bottom:0;mso-position-horizontal:right;mso-position-horizontal-relative:margin;mso-position-vertical:absolute;mso-position-vertical-relative:text;mso-height-percent:0;mso-height-relative:margin;v-text-anchor:top" o:gfxdata="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" stroked="f">
+              <v:shape w14:anchorId="47CF179A" id="Text Box 13" o:spid="_x0000_s1035" type="#_x0000_t202" style="position:absolute;left:0;text-align:left;margin-left:402.4pt;margin-top:520pt;width:453.6pt;height:28.8pt;z-index:251681792;visibility:visible;mso-wrap-style:square;mso-height-percent:0;mso-wrap-distance-left:9pt;mso-wrap-distance-top:0;mso-wrap-distance-right:9pt;mso-wrap-distance-bottom:0;mso-position-horizontal:right;mso-position-horizontal-relative:margin;mso-position-vertical:absolute;mso-position-vertical-relative:text;mso-height-percent:0;mso-height-relative:margin;v-text-anchor:top" o:gfxdata="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" stroked="f">
                 <v:textbox inset="0,0,0,0">
                   <w:txbxContent>
                     <w:p>
@@ -7011,6 +7008,13 @@
         </w:rPr>
         <w:t>.</w:t>
       </w:r>
+      <w:r>
+        <w:rPr>
+          <w:noProof/>
+          <w:lang w:eastAsia="sr-Latn-RS"/>
+        </w:rPr>
+        <w:t xml:space="preserve"> </w:t>
+      </w:r>
     </w:p>
     <w:p>
       <w:pPr>
@@ -7032,7 +7036,23 @@
         </w:rPr>
         <w:lastRenderedPageBreak/>
         <w:tab/>
-        <w:t xml:space="preserve">Nakon klasterizacije je primenjena LASSO metoda za određivanje značaja atributa, tj. uticaja parametara na pripadnost klasteru. Ustanovljeno je da najviše utiču </w:t>
+        <w:t>Nakon klasterizacije je primenjena LASSO metoda za određivanje značaja atributa, tj. uticaja parametara na pripadnost klasteru. Ustanovljeno je da najviše utiču</w:t>
+      </w:r>
+      <w:r>
+        <w:rPr>
+          <w:rFonts w:ascii="Times New Roman" w:hAnsi="Times New Roman" w:cs="Times New Roman"/>
+          <w:sz w:val="24"/>
+          <w:szCs w:val="24"/>
+        </w:rPr>
+        <w:t xml:space="preserve"> pritisak,</w:t>
+      </w:r>
+      <w:r>
+        <w:rPr>
+          <w:rFonts w:ascii="Times New Roman" w:hAnsi="Times New Roman" w:cs="Times New Roman"/>
+          <w:sz w:val="24"/>
+          <w:szCs w:val="24"/>
+        </w:rPr>
+        <w:t xml:space="preserve"> </w:t>
       </w:r>
       <w:r>
         <w:rPr>
@@ -7048,6 +7068,54 @@
           <w:sz w:val="24"/>
           <w:szCs w:val="24"/>
         </w:rPr>
+        <w:t>,</w:t>
+      </w:r>
+      <w:r>
+        <w:rPr>
+          <w:rFonts w:ascii="Times New Roman" w:hAnsi="Times New Roman" w:cs="Times New Roman"/>
+          <w:sz w:val="24"/>
+          <w:szCs w:val="24"/>
+        </w:rPr>
+        <w:t xml:space="preserve"> temperatura,</w:t>
+      </w:r>
+      <w:r>
+        <w:rPr>
+          <w:rFonts w:ascii="Times New Roman" w:hAnsi="Times New Roman" w:cs="Times New Roman"/>
+          <w:sz w:val="24"/>
+          <w:szCs w:val="24"/>
+        </w:rPr>
+        <w:t xml:space="preserve"> </w:t>
+      </w:r>
+      <w:r>
+        <w:rPr>
+          <w:rFonts w:ascii="Times New Roman" w:hAnsi="Times New Roman" w:cs="Times New Roman"/>
+          <w:sz w:val="24"/>
+          <w:szCs w:val="24"/>
+        </w:rPr>
+        <w:t xml:space="preserve">buka, </w:t>
+      </w:r>
+      <w:r>
+        <w:rPr>
+          <w:rFonts w:ascii="Times New Roman" w:hAnsi="Times New Roman" w:cs="Times New Roman"/>
+          <w:sz w:val="24"/>
+          <w:szCs w:val="24"/>
+        </w:rPr>
+        <w:t>koncentracija</w:t>
+      </w:r>
+      <w:r>
+        <w:rPr>
+          <w:rFonts w:ascii="Times New Roman" w:hAnsi="Times New Roman" w:cs="Times New Roman"/>
+          <w:sz w:val="24"/>
+          <w:szCs w:val="24"/>
+        </w:rPr>
+        <w:t xml:space="preserve"> PM čestica</w:t>
+      </w:r>
+      <w:r>
+        <w:rPr>
+          <w:rFonts w:ascii="Times New Roman" w:hAnsi="Times New Roman" w:cs="Times New Roman"/>
+          <w:sz w:val="24"/>
+          <w:szCs w:val="24"/>
+        </w:rPr>
         <w:t xml:space="preserve">, </w:t>
       </w:r>
       <w:r>
@@ -7056,7 +7124,15 @@
           <w:sz w:val="24"/>
           <w:szCs w:val="24"/>
         </w:rPr>
-        <w:t>pritisak</w:t>
+        <w:t xml:space="preserve">koncentracija </w:t>
+      </w:r>
+      <w:r>
+        <w:rPr>
+          <w:rFonts w:ascii="Times New Roman" w:hAnsi="Times New Roman" w:cs="Times New Roman"/>
+          <w:sz w:val="24"/>
+          <w:szCs w:val="24"/>
+        </w:rPr>
+        <w:t>isparljivih organskih jedinjenja</w:t>
       </w:r>
       <w:r>
         <w:rPr>
@@ -7072,47 +7148,15 @@
           <w:sz w:val="24"/>
           <w:szCs w:val="24"/>
         </w:rPr>
-        <w:t xml:space="preserve"> temperatura,</w:t>
-      </w:r>
-      <w:r>
-        <w:rPr>
-          <w:rFonts w:ascii="Times New Roman" w:hAnsi="Times New Roman" w:cs="Times New Roman"/>
-          <w:sz w:val="24"/>
-          <w:szCs w:val="24"/>
-        </w:rPr>
-        <w:t xml:space="preserve"> </w:t>
-      </w:r>
-      <w:r>
-        <w:rPr>
-          <w:rFonts w:ascii="Times New Roman" w:hAnsi="Times New Roman" w:cs="Times New Roman"/>
-          <w:sz w:val="24"/>
-          <w:szCs w:val="24"/>
-        </w:rPr>
-        <w:t xml:space="preserve">koncentracija ugljen-dioksida i </w:t>
-      </w:r>
-      <w:r>
-        <w:rPr>
-          <w:rFonts w:ascii="Times New Roman" w:hAnsi="Times New Roman" w:cs="Times New Roman"/>
-          <w:sz w:val="24"/>
-          <w:szCs w:val="24"/>
-        </w:rPr>
-        <w:t>koncentracija</w:t>
-      </w:r>
-      <w:r>
-        <w:rPr>
-          <w:rFonts w:ascii="Times New Roman" w:hAnsi="Times New Roman" w:cs="Times New Roman"/>
-          <w:sz w:val="24"/>
-          <w:szCs w:val="24"/>
-        </w:rPr>
-        <w:t xml:space="preserve"> PM čestica</w:t>
-      </w:r>
-      <w:r>
-        <w:rPr>
-          <w:rFonts w:ascii="Times New Roman" w:hAnsi="Times New Roman" w:cs="Times New Roman"/>
-          <w:sz w:val="24"/>
-          <w:szCs w:val="24"/>
-        </w:rPr>
-        <w:t xml:space="preserve">, redom. </w:t>
+        <w:t xml:space="preserve"> pa koncentracija ugljen-dioksida</w:t>
+      </w:r>
+      <w:r>
+        <w:rPr>
+          <w:rFonts w:ascii="Times New Roman" w:hAnsi="Times New Roman" w:cs="Times New Roman"/>
+          <w:sz w:val="24"/>
+          <w:szCs w:val="24"/>
+        </w:rPr>
+        <w:t xml:space="preserve">. </w:t>
       </w:r>
     </w:p>
     <w:p>
@@ -7146,7 +7190,31 @@
           <w:sz w:val="24"/>
           <w:szCs w:val="24"/>
         </w:rPr>
-        <w:t>Povećan pritisak, povišena temperatura, blago povećana koncentracija CO2, blago povećana buka</w:t>
+        <w:t xml:space="preserve">Povećan pritisak, </w:t>
+      </w:r>
+      <w:r>
+        <w:rPr>
+          <w:rFonts w:ascii="Times New Roman" w:hAnsi="Times New Roman" w:cs="Times New Roman"/>
+          <w:sz w:val="24"/>
+          <w:szCs w:val="24"/>
+        </w:rPr>
+        <w:t>povišena</w:t>
+      </w:r>
+      <w:r>
+        <w:rPr>
+          <w:rFonts w:ascii="Times New Roman" w:hAnsi="Times New Roman" w:cs="Times New Roman"/>
+          <w:sz w:val="24"/>
+          <w:szCs w:val="24"/>
+        </w:rPr>
+        <w:t xml:space="preserve"> temperatura</w:t>
+      </w:r>
+      <w:r>
+        <w:rPr>
+          <w:rFonts w:ascii="Times New Roman" w:hAnsi="Times New Roman" w:cs="Times New Roman"/>
+          <w:sz w:val="24"/>
+          <w:szCs w:val="24"/>
+        </w:rPr>
+        <w:t>, blago povećana koncentracija CO2</w:t>
       </w:r>
     </w:p>
     <w:p>
@@ -7180,18 +7248,16 @@
           <w:sz w:val="24"/>
           <w:szCs w:val="24"/>
         </w:rPr>
-        <w:t xml:space="preserve">Smanjena vlažnost, povišena temperatura, povećana koncentracija PM čestica, blago povecana koncentracija </w:t>
-      </w:r>
-      <w:r>
-        <w:rPr>
-          <w:rFonts w:ascii="Times New Roman" w:hAnsi="Times New Roman" w:cs="Times New Roman"/>
-          <w:sz w:val="24"/>
-          <w:szCs w:val="24"/>
-        </w:rPr>
-        <w:t>lako isparljivih jedinjenja</w:t>
-      </w:r>
-      <w:bookmarkStart w:id="0" w:name="_GoBack"/>
-      <w:bookmarkEnd w:id="0"/>
+        <w:t xml:space="preserve">Smanjena vlažnost, </w:t>
+      </w:r>
+      <w:r>
+        <w:rPr>
+          <w:rFonts w:ascii="Times New Roman" w:hAnsi="Times New Roman" w:cs="Times New Roman"/>
+          <w:sz w:val="24"/>
+          <w:szCs w:val="24"/>
+        </w:rPr>
+        <w:t>povišena</w:t>
+      </w:r>
       <w:r>
         <w:rPr>
           <w:rFonts w:ascii="Times New Roman" w:hAnsi="Times New Roman" w:cs="Times New Roman"/>
@@ -7199,6 +7265,22 @@
           <w:szCs w:val="24"/>
         </w:rPr>
         <w:t xml:space="preserve"> </w:t>
+      </w:r>
+      <w:r>
+        <w:rPr>
+          <w:rFonts w:ascii="Times New Roman" w:hAnsi="Times New Roman" w:cs="Times New Roman"/>
+          <w:sz w:val="24"/>
+          <w:szCs w:val="24"/>
+        </w:rPr>
+        <w:t xml:space="preserve">temperatura, povećana buka, blago povećana koncentracija PM čestica, blago povećana koncentracija </w:t>
+      </w:r>
+      <w:r>
+        <w:rPr>
+          <w:rFonts w:ascii="Times New Roman" w:hAnsi="Times New Roman" w:cs="Times New Roman"/>
+          <w:sz w:val="24"/>
+          <w:szCs w:val="24"/>
+        </w:rPr>
+        <w:t>isparljivih organskih jedinjenja</w:t>
       </w:r>
     </w:p>
     <w:p>
@@ -7232,23 +7314,31 @@
           <w:sz w:val="24"/>
           <w:szCs w:val="24"/>
         </w:rPr>
-        <w:t xml:space="preserve">Normalno stanje </w:t>
-      </w:r>
-      <w:r>
-        <w:rPr>
-          <w:rFonts w:ascii="Times New Roman" w:hAnsi="Times New Roman" w:cs="Times New Roman"/>
-          <w:sz w:val="24"/>
-          <w:szCs w:val="24"/>
-        </w:rPr>
-        <w:t xml:space="preserve">sistema </w:t>
-      </w:r>
-      <w:r>
-        <w:rPr>
-          <w:rFonts w:ascii="Times New Roman" w:hAnsi="Times New Roman" w:cs="Times New Roman"/>
-          <w:sz w:val="24"/>
-          <w:szCs w:val="24"/>
-        </w:rPr>
-        <w:t>sa prosečnim vrednostima parametara</w:t>
+        <w:t xml:space="preserve">Povećana vlažnost, značajno smanjena buka, povećana koncentracija PM čestica, blago povećana koncntracija </w:t>
+      </w:r>
+      <w:r>
+        <w:rPr>
+          <w:rFonts w:ascii="Times New Roman" w:hAnsi="Times New Roman" w:cs="Times New Roman"/>
+          <w:sz w:val="24"/>
+          <w:szCs w:val="24"/>
+        </w:rPr>
+        <w:t>isparljivih organskih jedinjenja</w:t>
+      </w:r>
+      <w:r>
+        <w:rPr>
+          <w:rFonts w:ascii="Times New Roman" w:hAnsi="Times New Roman" w:cs="Times New Roman"/>
+          <w:sz w:val="24"/>
+          <w:szCs w:val="24"/>
+        </w:rPr>
+        <w:t>,</w:t>
+      </w:r>
+      <w:r>
+        <w:rPr>
+          <w:rFonts w:ascii="Times New Roman" w:hAnsi="Times New Roman" w:cs="Times New Roman"/>
+          <w:sz w:val="24"/>
+          <w:szCs w:val="24"/>
+        </w:rPr>
+        <w:t xml:space="preserve"> blago povećana koncentracija CO2 </w:t>
       </w:r>
     </w:p>
     <w:p>
@@ -7282,7 +7372,23 @@
           <w:sz w:val="24"/>
           <w:szCs w:val="24"/>
         </w:rPr>
-        <w:t>Povećana vlažnost, povećana koncentracija CO2, povećana koncentracija PM čestica</w:t>
+        <w:t>Normalno stanje sistema bez značajnih promena</w:t>
+      </w:r>
+      <w:r>
+        <w:rPr>
+          <w:rFonts w:ascii="Times New Roman" w:hAnsi="Times New Roman" w:cs="Times New Roman"/>
+          <w:sz w:val="24"/>
+          <w:szCs w:val="24"/>
+        </w:rPr>
+        <w:t xml:space="preserve"> </w:t>
+      </w:r>
+      <w:r>
+        <w:rPr>
+          <w:rFonts w:ascii="Times New Roman" w:hAnsi="Times New Roman" w:cs="Times New Roman"/>
+          <w:sz w:val="24"/>
+          <w:szCs w:val="24"/>
+        </w:rPr>
+        <w:t>parametara</w:t>
       </w:r>
     </w:p>
     <w:p>
@@ -7319,7 +7425,7 @@
           <w:sz w:val="24"/>
           <w:szCs w:val="24"/>
         </w:rPr>
-        <w:t>povišenog</w:t>
+        <w:t>povećanog</w:t>
       </w:r>
       <w:r>
         <w:rPr>
@@ -7351,15 +7457,39 @@
           <w:sz w:val="24"/>
           <w:szCs w:val="24"/>
         </w:rPr>
-        <w:t xml:space="preserve"> predstavlja posebno stanje sistema</w:t>
-      </w:r>
-      <w:r>
-        <w:rPr>
-          <w:rFonts w:ascii="Times New Roman" w:hAnsi="Times New Roman" w:cs="Times New Roman"/>
-          <w:sz w:val="24"/>
-          <w:szCs w:val="24"/>
-        </w:rPr>
-        <w:t xml:space="preserve"> u kome su blago povećane koncentracija CO2 i buka (klaster 1</w:t>
+        <w:t xml:space="preserve"> predstavlja posebno stanje </w:t>
+      </w:r>
+      <w:r>
+        <w:rPr>
+          <w:rFonts w:ascii="Times New Roman" w:hAnsi="Times New Roman" w:cs="Times New Roman"/>
+          <w:sz w:val="24"/>
+          <w:szCs w:val="24"/>
+        </w:rPr>
+        <w:t>sistema</w:t>
+      </w:r>
+      <w:r>
+        <w:rPr>
+          <w:rFonts w:ascii="Times New Roman" w:hAnsi="Times New Roman" w:cs="Times New Roman"/>
+          <w:sz w:val="24"/>
+          <w:szCs w:val="24"/>
+        </w:rPr>
+        <w:t xml:space="preserve"> u kome je blago povećana koncentracija ugljen-dioksida</w:t>
+      </w:r>
+      <w:r>
+        <w:rPr>
+          <w:rFonts w:ascii="Times New Roman" w:hAnsi="Times New Roman" w:cs="Times New Roman"/>
+          <w:sz w:val="24"/>
+          <w:szCs w:val="24"/>
+        </w:rPr>
+        <w:t xml:space="preserve"> </w:t>
+      </w:r>
+      <w:r>
+        <w:rPr>
+          <w:rFonts w:ascii="Times New Roman" w:hAnsi="Times New Roman" w:cs="Times New Roman"/>
+          <w:sz w:val="24"/>
+          <w:szCs w:val="24"/>
+        </w:rPr>
+        <w:t>(klaster 1</w:t>
       </w:r>
       <w:r>
         <w:rPr>
@@ -7375,7 +7505,119 @@
           <w:sz w:val="24"/>
           <w:szCs w:val="24"/>
         </w:rPr>
-        <w:t>ja period povećane koncentracije CO2</w:t>
+        <w:t xml:space="preserve">ja period </w:t>
+      </w:r>
+      <w:r>
+        <w:rPr>
+          <w:rFonts w:ascii="Times New Roman" w:hAnsi="Times New Roman" w:cs="Times New Roman"/>
+          <w:sz w:val="24"/>
+          <w:szCs w:val="24"/>
+        </w:rPr>
+        <w:t xml:space="preserve">smanjene vlažnosti i </w:t>
+      </w:r>
+      <w:r>
+        <w:rPr>
+          <w:rFonts w:ascii="Times New Roman" w:hAnsi="Times New Roman" w:cs="Times New Roman"/>
+          <w:sz w:val="24"/>
+          <w:szCs w:val="24"/>
+        </w:rPr>
+        <w:t>povišene</w:t>
+      </w:r>
+      <w:r>
+        <w:rPr>
+          <w:rFonts w:ascii="Times New Roman" w:hAnsi="Times New Roman" w:cs="Times New Roman"/>
+          <w:sz w:val="24"/>
+          <w:szCs w:val="24"/>
+        </w:rPr>
+        <w:t xml:space="preserve"> temperature</w:t>
+      </w:r>
+      <w:r>
+        <w:rPr>
+          <w:rFonts w:ascii="Times New Roman" w:hAnsi="Times New Roman" w:cs="Times New Roman"/>
+          <w:sz w:val="24"/>
+          <w:szCs w:val="24"/>
+        </w:rPr>
+        <w:t xml:space="preserve"> u kome je povećana buka</w:t>
+      </w:r>
+      <w:r>
+        <w:rPr>
+          <w:rFonts w:ascii="Times New Roman" w:hAnsi="Times New Roman" w:cs="Times New Roman"/>
+          <w:sz w:val="24"/>
+          <w:szCs w:val="24"/>
+        </w:rPr>
+        <w:t xml:space="preserve"> i</w:t>
+      </w:r>
+      <w:r>
+        <w:rPr>
+          <w:rFonts w:ascii="Times New Roman" w:hAnsi="Times New Roman" w:cs="Times New Roman"/>
+          <w:sz w:val="24"/>
+          <w:szCs w:val="24"/>
+        </w:rPr>
+        <w:t xml:space="preserve"> blago </w:t>
+      </w:r>
+      <w:r>
+        <w:rPr>
+          <w:rFonts w:ascii="Times New Roman" w:hAnsi="Times New Roman" w:cs="Times New Roman"/>
+          <w:sz w:val="24"/>
+          <w:szCs w:val="24"/>
+        </w:rPr>
+        <w:t xml:space="preserve">su </w:t>
+      </w:r>
+      <w:r>
+        <w:rPr>
+          <w:rFonts w:ascii="Times New Roman" w:hAnsi="Times New Roman" w:cs="Times New Roman"/>
+          <w:sz w:val="24"/>
+          <w:szCs w:val="24"/>
+        </w:rPr>
+        <w:t>povećane k</w:t>
+      </w:r>
+      <w:r>
+        <w:rPr>
+          <w:rFonts w:ascii="Times New Roman" w:hAnsi="Times New Roman" w:cs="Times New Roman"/>
+          <w:sz w:val="24"/>
+          <w:szCs w:val="24"/>
+        </w:rPr>
+        <w:t>oncentracije PM čestica</w:t>
+      </w:r>
+      <w:r>
+        <w:rPr>
+          <w:rFonts w:ascii="Times New Roman" w:hAnsi="Times New Roman" w:cs="Times New Roman"/>
+          <w:sz w:val="24"/>
+          <w:szCs w:val="24"/>
+        </w:rPr>
+        <w:t xml:space="preserve"> i </w:t>
+      </w:r>
+      <w:r>
+        <w:rPr>
+          <w:rFonts w:ascii="Times New Roman" w:hAnsi="Times New Roman" w:cs="Times New Roman"/>
+          <w:sz w:val="24"/>
+          <w:szCs w:val="24"/>
+        </w:rPr>
+        <w:t xml:space="preserve">isparljivih organskih jedinjenja </w:t>
+      </w:r>
+      <w:r>
+        <w:rPr>
+          <w:rFonts w:ascii="Times New Roman" w:hAnsi="Times New Roman" w:cs="Times New Roman"/>
+          <w:sz w:val="24"/>
+          <w:szCs w:val="24"/>
+        </w:rPr>
+        <w:t>(klaster 2</w:t>
+      </w:r>
+      <w:r>
+        <w:rPr>
+          <w:rFonts w:ascii="Times New Roman" w:hAnsi="Times New Roman" w:cs="Times New Roman"/>
+          <w:sz w:val="24"/>
+          <w:szCs w:val="24"/>
+        </w:rPr>
+        <w:t>), kao i da</w:t>
+      </w:r>
+      <w:r>
+        <w:rPr>
+          <w:rFonts w:ascii="Times New Roman" w:hAnsi="Times New Roman" w:cs="Times New Roman"/>
+          <w:sz w:val="24"/>
+          <w:szCs w:val="24"/>
+        </w:rPr>
+        <w:t xml:space="preserve"> postoji period povećane vlažnosti u kome je značajno smanjena buka,</w:t>
       </w:r>
       <w:r>
         <w:rPr>
@@ -7391,15 +7633,31 @@
           <w:sz w:val="24"/>
           <w:szCs w:val="24"/>
         </w:rPr>
-        <w:t>i PM čestica u uslovima povećane vlažnosti (klaster 4</w:t>
-      </w:r>
-      <w:r>
-        <w:rPr>
-          <w:rFonts w:ascii="Times New Roman" w:hAnsi="Times New Roman" w:cs="Times New Roman"/>
-          <w:sz w:val="24"/>
-          <w:szCs w:val="24"/>
-        </w:rPr>
-        <w:t xml:space="preserve">), kao i da </w:t>
+        <w:t xml:space="preserve">značajno je </w:t>
+      </w:r>
+      <w:r>
+        <w:rPr>
+          <w:rFonts w:ascii="Times New Roman" w:hAnsi="Times New Roman" w:cs="Times New Roman"/>
+          <w:sz w:val="24"/>
+          <w:szCs w:val="24"/>
+        </w:rPr>
+        <w:t>povećana koncentracija PM čestica</w:t>
+      </w:r>
+      <w:r>
+        <w:rPr>
+          <w:rFonts w:ascii="Times New Roman" w:hAnsi="Times New Roman" w:cs="Times New Roman"/>
+          <w:sz w:val="24"/>
+          <w:szCs w:val="24"/>
+        </w:rPr>
+        <w:t xml:space="preserve"> i </w:t>
+      </w:r>
+      <w:r>
+        <w:rPr>
+          <w:rFonts w:ascii="Times New Roman" w:hAnsi="Times New Roman" w:cs="Times New Roman"/>
+          <w:sz w:val="24"/>
+          <w:szCs w:val="24"/>
+        </w:rPr>
+        <w:t xml:space="preserve">blago </w:t>
       </w:r>
       <w:r>
         <w:rPr>
@@ -7415,31 +7673,23 @@
           <w:sz w:val="24"/>
           <w:szCs w:val="24"/>
         </w:rPr>
-        <w:t xml:space="preserve">u uslovima povišene temperature i smanjene </w:t>
-      </w:r>
-      <w:r>
-        <w:rPr>
-          <w:rFonts w:ascii="Times New Roman" w:hAnsi="Times New Roman" w:cs="Times New Roman"/>
-          <w:sz w:val="24"/>
-          <w:szCs w:val="24"/>
-        </w:rPr>
-        <w:t>vlažnosti</w:t>
-      </w:r>
-      <w:r>
-        <w:rPr>
-          <w:rFonts w:ascii="Times New Roman" w:hAnsi="Times New Roman" w:cs="Times New Roman"/>
-          <w:sz w:val="24"/>
-          <w:szCs w:val="24"/>
-        </w:rPr>
-        <w:t xml:space="preserve"> povećana koncentracija PM čestica</w:t>
-      </w:r>
-      <w:r>
-        <w:rPr>
-          <w:rFonts w:ascii="Times New Roman" w:hAnsi="Times New Roman" w:cs="Times New Roman"/>
-          <w:sz w:val="24"/>
-          <w:szCs w:val="24"/>
-        </w:rPr>
-        <w:t xml:space="preserve"> i lako isparljivih jedinjenja (klaster 2</w:t>
+        <w:t xml:space="preserve">povećana koncentracija </w:t>
+      </w:r>
+      <w:r>
+        <w:rPr>
+          <w:rFonts w:ascii="Times New Roman" w:hAnsi="Times New Roman" w:cs="Times New Roman"/>
+          <w:sz w:val="24"/>
+          <w:szCs w:val="24"/>
+        </w:rPr>
+        <w:t xml:space="preserve">isparljivih organskih jedinjenja </w:t>
+      </w:r>
+      <w:r>
+        <w:rPr>
+          <w:rFonts w:ascii="Times New Roman" w:hAnsi="Times New Roman" w:cs="Times New Roman"/>
+          <w:sz w:val="24"/>
+          <w:szCs w:val="24"/>
+        </w:rPr>
+        <w:t>i CO2 (klaster 3</w:t>
       </w:r>
       <w:r>
         <w:rPr>
@@ -7465,6 +7715,8 @@
         </w:rPr>
         <w:t xml:space="preserve"> </w:t>
       </w:r>
+      <w:bookmarkStart w:id="0" w:name="_GoBack"/>
+      <w:bookmarkEnd w:id="0"/>
     </w:p>
     <w:sectPr>
       <w:footerReference w:type="default" r:id="rId20"/>
@@ -8995,7 +9247,7 @@
 </file>
 
 <file path=customXml/itemProps1.xml><?xml version="1.0" encoding="utf-8"?>
-<ds:datastoreItem xmlns:ds="http://schemas.openxmlformats.org/officeDocument/2006/customXml" ds:itemID="{919CF00B-63ED-49B3-9253-D8605B998295}">
+<ds:datastoreItem xmlns:ds="http://schemas.openxmlformats.org/officeDocument/2006/customXml" ds:itemID="{C13D383D-D754-4D4F-941B-366AFE08D271}">
   <ds:schemaRefs>
     <ds:schemaRef ds:uri="http://schemas.openxmlformats.org/officeDocument/2006/bibliography"/>
   </ds:schemaRefs>

</xml_diff>